<commit_message>
06.03 Doc + Code update
</commit_message>
<xml_diff>
--- a/Dossier de projet/Dossier de projet - Mikel Harnisch V1.docx
+++ b/Dossier de projet/Dossier de projet - Mikel Harnisch V1.docx
@@ -5675,8 +5675,6 @@
         </w:rPr>
         <w:t xml:space="preserve"> qui à été imposé par mon chef de projet.</w:t>
       </w:r>
-      <w:bookmarkStart w:id="11" w:name="_GoBack"/>
-      <w:bookmarkEnd w:id="11"/>
     </w:p>
     <w:p>
       <w:pPr>
@@ -5744,9 +5742,9 @@
           <w:iCs/>
         </w:rPr>
       </w:pPr>
-      <w:bookmarkStart w:id="12" w:name="_Toc25553314"/>
-      <w:bookmarkStart w:id="13" w:name="_Toc71691019"/>
-      <w:bookmarkStart w:id="14" w:name="_Toc499021841"/>
+      <w:bookmarkStart w:id="11" w:name="_Toc25553314"/>
+      <w:bookmarkStart w:id="12" w:name="_Toc71691019"/>
+      <w:bookmarkStart w:id="13" w:name="_Toc499021841"/>
       <w:r>
         <w:rPr>
           <w:i w:val="0"/>
@@ -5754,9 +5752,9 @@
         </w:rPr>
         <w:t>Dossier de conception</w:t>
       </w:r>
+      <w:bookmarkEnd w:id="11"/>
       <w:bookmarkEnd w:id="12"/>
       <w:bookmarkEnd w:id="13"/>
-      <w:bookmarkEnd w:id="14"/>
     </w:p>
     <w:p>
       <w:pPr>
@@ -5988,16 +5986,16 @@
           <w:tab w:val="num" w:pos="360"/>
         </w:tabs>
       </w:pPr>
-      <w:bookmarkStart w:id="15" w:name="_Toc71703259"/>
-      <w:bookmarkStart w:id="16" w:name="_Toc499021842"/>
+      <w:bookmarkStart w:id="14" w:name="_Toc71703259"/>
+      <w:bookmarkStart w:id="15" w:name="_Toc499021842"/>
       <w:r>
         <w:t>R</w:t>
       </w:r>
+      <w:bookmarkEnd w:id="14"/>
+      <w:r>
+        <w:t>éalisation</w:t>
+      </w:r>
       <w:bookmarkEnd w:id="15"/>
-      <w:r>
-        <w:t>éalisation</w:t>
-      </w:r>
-      <w:bookmarkEnd w:id="16"/>
     </w:p>
     <w:p>
       <w:pPr>
@@ -6007,9 +6005,9 @@
           <w:iCs/>
         </w:rPr>
       </w:pPr>
-      <w:bookmarkStart w:id="17" w:name="_Toc25553317"/>
-      <w:bookmarkStart w:id="18" w:name="_Toc71691022"/>
-      <w:bookmarkStart w:id="19" w:name="_Toc499021843"/>
+      <w:bookmarkStart w:id="16" w:name="_Toc25553317"/>
+      <w:bookmarkStart w:id="17" w:name="_Toc71691022"/>
+      <w:bookmarkStart w:id="18" w:name="_Toc499021843"/>
       <w:r>
         <w:rPr>
           <w:i w:val="0"/>
@@ -6017,9 +6015,9 @@
         </w:rPr>
         <w:t>Dossier de réalisation</w:t>
       </w:r>
+      <w:bookmarkEnd w:id="16"/>
       <w:bookmarkEnd w:id="17"/>
       <w:bookmarkEnd w:id="18"/>
-      <w:bookmarkEnd w:id="19"/>
     </w:p>
     <w:p/>
     <w:p>
@@ -6030,9 +6028,9 @@
           <w:iCs/>
         </w:rPr>
       </w:pPr>
-      <w:bookmarkStart w:id="20" w:name="_Toc25553321"/>
-      <w:bookmarkStart w:id="21" w:name="_Toc71691025"/>
-      <w:bookmarkStart w:id="22" w:name="_Toc499021844"/>
+      <w:bookmarkStart w:id="19" w:name="_Toc25553321"/>
+      <w:bookmarkStart w:id="20" w:name="_Toc71691025"/>
+      <w:bookmarkStart w:id="21" w:name="_Toc499021844"/>
       <w:r>
         <w:rPr>
           <w:i w:val="0"/>
@@ -6040,7 +6038,7 @@
         </w:rPr>
         <w:t>Description des test</w:t>
       </w:r>
-      <w:bookmarkEnd w:id="20"/>
+      <w:bookmarkEnd w:id="19"/>
       <w:r>
         <w:rPr>
           <w:i w:val="0"/>
@@ -6048,8 +6046,8 @@
         </w:rPr>
         <w:t>s effectués</w:t>
       </w:r>
+      <w:bookmarkEnd w:id="20"/>
       <w:bookmarkEnd w:id="21"/>
-      <w:bookmarkEnd w:id="22"/>
     </w:p>
     <w:p/>
     <w:p/>
@@ -6061,9 +6059,9 @@
           <w:iCs/>
         </w:rPr>
       </w:pPr>
-      <w:bookmarkStart w:id="23" w:name="_Toc25553322"/>
-      <w:bookmarkStart w:id="24" w:name="_Toc71691026"/>
-      <w:bookmarkStart w:id="25" w:name="_Toc499021845"/>
+      <w:bookmarkStart w:id="22" w:name="_Toc25553322"/>
+      <w:bookmarkStart w:id="23" w:name="_Toc71691026"/>
+      <w:bookmarkStart w:id="24" w:name="_Toc499021845"/>
       <w:r>
         <w:rPr>
           <w:i w:val="0"/>
@@ -6071,7 +6069,7 @@
         </w:rPr>
         <w:t xml:space="preserve">Erreurs </w:t>
       </w:r>
-      <w:bookmarkEnd w:id="23"/>
+      <w:bookmarkEnd w:id="22"/>
       <w:r>
         <w:rPr>
           <w:i w:val="0"/>
@@ -6079,8 +6077,8 @@
         </w:rPr>
         <w:t>restantes</w:t>
       </w:r>
+      <w:bookmarkEnd w:id="23"/>
       <w:bookmarkEnd w:id="24"/>
-      <w:bookmarkEnd w:id="25"/>
       <w:r>
         <w:rPr>
           <w:i w:val="0"/>
@@ -6098,9 +6096,9 @@
           <w:iCs/>
         </w:rPr>
       </w:pPr>
-      <w:bookmarkStart w:id="26" w:name="_Toc25553326"/>
-      <w:bookmarkStart w:id="27" w:name="_Toc71691029"/>
-      <w:bookmarkStart w:id="28" w:name="_Toc499021846"/>
+      <w:bookmarkStart w:id="25" w:name="_Toc25553326"/>
+      <w:bookmarkStart w:id="26" w:name="_Toc71691029"/>
+      <w:bookmarkStart w:id="27" w:name="_Toc499021846"/>
       <w:r>
         <w:rPr>
           <w:i w:val="0"/>
@@ -6109,7 +6107,7 @@
         <w:lastRenderedPageBreak/>
         <w:t>Liste des documents</w:t>
       </w:r>
-      <w:bookmarkEnd w:id="26"/>
+      <w:bookmarkEnd w:id="25"/>
       <w:r>
         <w:rPr>
           <w:i w:val="0"/>
@@ -6117,8 +6115,29 @@
         </w:rPr>
         <w:t xml:space="preserve"> fournis</w:t>
       </w:r>
+      <w:bookmarkEnd w:id="26"/>
       <w:bookmarkEnd w:id="27"/>
+    </w:p>
+    <w:p/>
+    <w:p>
+      <w:pPr>
+        <w:pStyle w:val="Titre1"/>
+        <w:tabs>
+          <w:tab w:val="num" w:pos="360"/>
+        </w:tabs>
+      </w:pPr>
+      <w:bookmarkStart w:id="28" w:name="_Toc25553328"/>
+      <w:bookmarkStart w:id="29" w:name="_Toc71703263"/>
+      <w:bookmarkStart w:id="30" w:name="_Toc499021847"/>
+      <w:r>
+        <w:t>C</w:t>
+      </w:r>
       <w:bookmarkEnd w:id="28"/>
+      <w:bookmarkEnd w:id="29"/>
+      <w:r>
+        <w:t>onclusions</w:t>
+      </w:r>
+      <w:bookmarkEnd w:id="30"/>
     </w:p>
     <w:p/>
     <w:p>
@@ -6128,25 +6147,31 @@
           <w:tab w:val="num" w:pos="360"/>
         </w:tabs>
       </w:pPr>
-      <w:bookmarkStart w:id="29" w:name="_Toc25553328"/>
-      <w:bookmarkStart w:id="30" w:name="_Toc71703263"/>
-      <w:bookmarkStart w:id="31" w:name="_Toc499021847"/>
-      <w:r>
-        <w:t>C</w:t>
-      </w:r>
-      <w:bookmarkEnd w:id="29"/>
-      <w:bookmarkEnd w:id="30"/>
-      <w:r>
-        <w:t>onclusions</w:t>
-      </w:r>
+      <w:r>
+        <w:t>Journal de bord</w:t>
+      </w:r>
+    </w:p>
+    <w:p/>
+    <w:p>
+      <w:pPr>
+        <w:spacing w:line="276" w:lineRule="auto"/>
+      </w:pPr>
+      <w:r>
+        <w:rPr>
+          <w:b/>
+          <w:sz w:val="26"/>
+          <w:szCs w:val="26"/>
+          <w:u w:val="single"/>
+        </w:rPr>
+        <w:t>06.03</w:t>
+      </w:r>
+    </w:p>
+    <w:p>
+      <w:r>
+        <w:t>Discussion avec le responsable de projet si je pouvais garder mon Mac pour effectuer mon Pré-TPI. Le responsable de projet à accepter ma demande.</w:t>
+      </w:r>
+      <w:bookmarkStart w:id="31" w:name="_GoBack"/>
       <w:bookmarkEnd w:id="31"/>
-    </w:p>
-    <w:p>
-      <w:pPr>
-        <w:rPr>
-          <w:szCs w:val="14"/>
-        </w:rPr>
-      </w:pPr>
     </w:p>
     <w:p>
       <w:pPr>
@@ -8501,6 +8526,9 @@
   <w:num w:numId="14">
     <w:abstractNumId w:val="11"/>
   </w:num>
+  <w:num w:numId="15">
+    <w:abstractNumId w:val="11"/>
+  </w:num>
   <w:numIdMacAtCleanup w:val="13"/>
 </w:numbering>
 </file>
@@ -8536,6 +8564,7 @@
     <w:lsdException w:name="Strong" w:qFormat="1"/>
     <w:lsdException w:name="Emphasis" w:qFormat="1"/>
     <w:lsdException w:name="HTML Preformatted" w:semiHidden="1" w:unhideWhenUsed="1"/>
+    <w:lsdException w:name="Normal Table" w:semiHidden="1" w:unhideWhenUsed="1"/>
     <w:lsdException w:name="No List" w:semiHidden="1" w:unhideWhenUsed="1"/>
     <w:lsdException w:name="Outline List 1" w:semiHidden="1" w:unhideWhenUsed="1"/>
     <w:lsdException w:name="Outline List 2" w:semiHidden="1" w:unhideWhenUsed="1"/>
@@ -8578,8 +8607,10 @@
     <w:lsdException w:name="Table Elegant" w:semiHidden="1" w:unhideWhenUsed="1"/>
     <w:lsdException w:name="Table Professional" w:semiHidden="1" w:unhideWhenUsed="1"/>
     <w:lsdException w:name="Table Subtle 1" w:semiHidden="1" w:unhideWhenUsed="1"/>
+    <w:lsdException w:name="Table Subtle 2" w:semiHidden="1" w:unhideWhenUsed="1"/>
     <w:lsdException w:name="Table Web 1" w:semiHidden="1" w:unhideWhenUsed="1"/>
     <w:lsdException w:name="Table Web 2" w:semiHidden="1" w:unhideWhenUsed="1"/>
+    <w:lsdException w:name="Table Web 3" w:semiHidden="1" w:unhideWhenUsed="1"/>
     <w:lsdException w:name="Table Grid" w:uiPriority="39"/>
     <w:lsdException w:name="Table Theme" w:semiHidden="1" w:unhideWhenUsed="1"/>
     <w:lsdException w:name="Placeholder Text" w:semiHidden="1" w:uiPriority="99"/>

</xml_diff>